<commit_message>
added task milestones to design doc
I added task milestones to the design doc since we were missing it and
its an actual thing we are graded on.
</commit_message>
<xml_diff>
--- a/Morgue Strikes Back - Design Document.docx
+++ b/Morgue Strikes Back - Design Document.docx
@@ -48,8 +48,6 @@
         </w:rPr>
         <w:t>Attention: Due to deadlines a lot of the following in the Design Document had to be scrapped and not implemented. This was originally the goal and what the team had envisioned for the game.</w:t>
       </w:r>
-      <w:bookmarkStart w:id="0" w:name="_GoBack"/>
-      <w:bookmarkEnd w:id="0"/>
     </w:p>
     <w:p>
       <w:pPr>
@@ -745,8 +743,9 @@
       <w:pPr>
         <w:pStyle w:val="Default"/>
         <w:rPr>
-          <w:sz w:val="26"/>
-          <w:szCs w:val="26"/>
+          <w:rFonts w:ascii="Times New Roman" w:hAnsi="Times New Roman" w:cs="Times New Roman"/>
+          <w:sz w:val="23"/>
+          <w:szCs w:val="23"/>
         </w:rPr>
       </w:pPr>
       <w:r>
@@ -779,12 +778,6 @@
     <w:p>
       <w:pPr>
         <w:pStyle w:val="Default"/>
-        <w:rPr>
-          <w:sz w:val="28"/>
-          <w:szCs w:val="28"/>
-        </w:rPr>
-      </w:pPr>
-      <w:r>
         <w:rPr>
           <w:b/>
           <w:bCs/>
@@ -793,6 +786,411 @@
           <w:sz w:val="28"/>
           <w:szCs w:val="28"/>
         </w:rPr>
+      </w:pPr>
+      <w:r>
+        <w:rPr>
+          <w:b/>
+          <w:bCs/>
+          <w:i/>
+          <w:iCs/>
+          <w:sz w:val="28"/>
+          <w:szCs w:val="28"/>
+        </w:rPr>
+        <w:t>Task Milestones</w:t>
+      </w:r>
+    </w:p>
+    <w:p>
+      <w:pPr>
+        <w:pStyle w:val="Default"/>
+        <w:rPr>
+          <w:b/>
+          <w:bCs/>
+          <w:i/>
+          <w:iCs/>
+          <w:sz w:val="28"/>
+          <w:szCs w:val="28"/>
+        </w:rPr>
+      </w:pPr>
+      <w:r>
+        <w:rPr>
+          <w:b/>
+          <w:bCs/>
+          <w:i/>
+          <w:sz w:val="26"/>
+          <w:szCs w:val="26"/>
+        </w:rPr>
+        <w:t>(Didn’t really happen like this</w:t>
+      </w:r>
+      <w:r>
+        <w:rPr>
+          <w:b/>
+          <w:bCs/>
+          <w:i/>
+          <w:sz w:val="26"/>
+          <w:szCs w:val="26"/>
+        </w:rPr>
+        <w:t xml:space="preserve"> – The dream</w:t>
+      </w:r>
+      <w:r>
+        <w:rPr>
+          <w:b/>
+          <w:bCs/>
+          <w:i/>
+          <w:sz w:val="26"/>
+          <w:szCs w:val="26"/>
+        </w:rPr>
+        <w:t>)</w:t>
+      </w:r>
+    </w:p>
+    <w:p>
+      <w:pPr>
+        <w:pStyle w:val="Default"/>
+        <w:rPr>
+          <w:i/>
+          <w:sz w:val="26"/>
+          <w:szCs w:val="26"/>
+        </w:rPr>
+      </w:pPr>
+      <w:r>
+        <w:rPr>
+          <w:i/>
+          <w:sz w:val="26"/>
+          <w:szCs w:val="26"/>
+        </w:rPr>
+        <w:t xml:space="preserve">Week 1 – </w:t>
+      </w:r>
+      <w:r>
+        <w:rPr>
+          <w:rFonts w:ascii="Times New Roman" w:hAnsi="Times New Roman" w:cs="Times New Roman"/>
+          <w:sz w:val="23"/>
+          <w:szCs w:val="23"/>
+        </w:rPr>
+        <w:t>By week one the game will have a player being drawn, a level being designed, a lot of art sources being made and found,</w:t>
+      </w:r>
+      <w:r>
+        <w:rPr>
+          <w:rFonts w:ascii="Times New Roman" w:hAnsi="Times New Roman" w:cs="Times New Roman"/>
+          <w:sz w:val="23"/>
+          <w:szCs w:val="23"/>
+        </w:rPr>
+        <w:t xml:space="preserve"> some </w:t>
+      </w:r>
+      <w:r>
+        <w:rPr>
+          <w:rFonts w:ascii="Times New Roman" w:hAnsi="Times New Roman" w:cs="Times New Roman"/>
+          <w:sz w:val="23"/>
+          <w:szCs w:val="23"/>
+        </w:rPr>
+        <w:t>game states</w:t>
+      </w:r>
+      <w:r>
+        <w:rPr>
+          <w:rFonts w:ascii="Times New Roman" w:hAnsi="Times New Roman" w:cs="Times New Roman"/>
+          <w:sz w:val="23"/>
+          <w:szCs w:val="23"/>
+        </w:rPr>
+        <w:t>,</w:t>
+      </w:r>
+      <w:r>
+        <w:rPr>
+          <w:rFonts w:ascii="Times New Roman" w:hAnsi="Times New Roman" w:cs="Times New Roman"/>
+          <w:sz w:val="23"/>
+          <w:szCs w:val="23"/>
+        </w:rPr>
+        <w:t xml:space="preserve"> setting up the </w:t>
+      </w:r>
+      <w:proofErr w:type="spellStart"/>
+      <w:r>
+        <w:rPr>
+          <w:rFonts w:ascii="Times New Roman" w:hAnsi="Times New Roman" w:cs="Times New Roman"/>
+          <w:sz w:val="23"/>
+          <w:szCs w:val="23"/>
+        </w:rPr>
+        <w:t>trello</w:t>
+      </w:r>
+      <w:proofErr w:type="spellEnd"/>
+      <w:r>
+        <w:rPr>
+          <w:rFonts w:ascii="Times New Roman" w:hAnsi="Times New Roman" w:cs="Times New Roman"/>
+          <w:sz w:val="23"/>
+          <w:szCs w:val="23"/>
+        </w:rPr>
+        <w:t xml:space="preserve"> and </w:t>
+      </w:r>
+      <w:proofErr w:type="spellStart"/>
+      <w:r>
+        <w:rPr>
+          <w:rFonts w:ascii="Times New Roman" w:hAnsi="Times New Roman" w:cs="Times New Roman"/>
+          <w:sz w:val="23"/>
+          <w:szCs w:val="23"/>
+        </w:rPr>
+        <w:t>github</w:t>
+      </w:r>
+      <w:proofErr w:type="spellEnd"/>
+      <w:r>
+        <w:rPr>
+          <w:rFonts w:ascii="Times New Roman" w:hAnsi="Times New Roman" w:cs="Times New Roman"/>
+          <w:sz w:val="23"/>
+          <w:szCs w:val="23"/>
+        </w:rPr>
+        <w:t xml:space="preserve"> and o</w:t>
+      </w:r>
+      <w:bookmarkStart w:id="0" w:name="_GoBack"/>
+      <w:bookmarkEnd w:id="0"/>
+      <w:r>
+        <w:rPr>
+          <w:rFonts w:ascii="Times New Roman" w:hAnsi="Times New Roman" w:cs="Times New Roman"/>
+          <w:sz w:val="23"/>
+          <w:szCs w:val="23"/>
+        </w:rPr>
+        <w:t>rganising roles.</w:t>
+      </w:r>
+      <w:r>
+        <w:rPr>
+          <w:i/>
+          <w:sz w:val="26"/>
+          <w:szCs w:val="26"/>
+        </w:rPr>
+        <w:br w:type="page"/>
+      </w:r>
+    </w:p>
+    <w:p>
+      <w:pPr>
+        <w:pStyle w:val="Default"/>
+        <w:rPr>
+          <w:sz w:val="26"/>
+          <w:szCs w:val="26"/>
+        </w:rPr>
+      </w:pPr>
+      <w:r>
+        <w:rPr>
+          <w:i/>
+          <w:sz w:val="26"/>
+          <w:szCs w:val="26"/>
+        </w:rPr>
+        <w:lastRenderedPageBreak/>
+        <w:t xml:space="preserve">Week 2 – </w:t>
+      </w:r>
+      <w:r>
+        <w:rPr>
+          <w:rFonts w:ascii="Times New Roman" w:hAnsi="Times New Roman" w:cs="Times New Roman"/>
+          <w:sz w:val="23"/>
+          <w:szCs w:val="23"/>
+        </w:rPr>
+        <w:t xml:space="preserve">In week two the game will have physics implemented into the game, player movability, </w:t>
+      </w:r>
+      <w:r>
+        <w:rPr>
+          <w:rFonts w:ascii="Times New Roman" w:hAnsi="Times New Roman" w:cs="Times New Roman"/>
+          <w:sz w:val="23"/>
+          <w:szCs w:val="23"/>
+        </w:rPr>
+        <w:t xml:space="preserve">level finished and drawing </w:t>
+      </w:r>
+      <w:r>
+        <w:rPr>
+          <w:rFonts w:ascii="Times New Roman" w:hAnsi="Times New Roman" w:cs="Times New Roman"/>
+          <w:i/>
+          <w:sz w:val="23"/>
+          <w:szCs w:val="23"/>
+        </w:rPr>
+        <w:t>(delayed)</w:t>
+      </w:r>
+      <w:r>
+        <w:rPr>
+          <w:rFonts w:ascii="Times New Roman" w:hAnsi="Times New Roman" w:cs="Times New Roman"/>
+          <w:sz w:val="23"/>
+          <w:szCs w:val="23"/>
+        </w:rPr>
+        <w:t>, sprite’s and collision of the player with the level.</w:t>
+      </w:r>
+    </w:p>
+    <w:p>
+      <w:pPr>
+        <w:pStyle w:val="Default"/>
+        <w:rPr>
+          <w:rFonts w:ascii="Times New Roman" w:hAnsi="Times New Roman" w:cs="Times New Roman"/>
+          <w:sz w:val="23"/>
+          <w:szCs w:val="23"/>
+        </w:rPr>
+      </w:pPr>
+      <w:r>
+        <w:rPr>
+          <w:i/>
+          <w:sz w:val="26"/>
+          <w:szCs w:val="26"/>
+        </w:rPr>
+        <w:t>We</w:t>
+      </w:r>
+      <w:r>
+        <w:rPr>
+          <w:i/>
+          <w:sz w:val="26"/>
+          <w:szCs w:val="26"/>
+        </w:rPr>
+        <w:t>e</w:t>
+      </w:r>
+      <w:r>
+        <w:rPr>
+          <w:i/>
+          <w:sz w:val="26"/>
+          <w:szCs w:val="26"/>
+        </w:rPr>
+        <w:t xml:space="preserve">k 3 </w:t>
+      </w:r>
+      <w:r>
+        <w:rPr>
+          <w:i/>
+          <w:sz w:val="26"/>
+          <w:szCs w:val="26"/>
+        </w:rPr>
+        <w:t xml:space="preserve">– </w:t>
+      </w:r>
+      <w:r>
+        <w:rPr>
+          <w:rFonts w:ascii="Times New Roman" w:hAnsi="Times New Roman" w:cs="Times New Roman"/>
+          <w:sz w:val="23"/>
+          <w:szCs w:val="23"/>
+        </w:rPr>
+        <w:t xml:space="preserve">Week three will have the player with the ability to shoot from what direction he is looking, </w:t>
+      </w:r>
+      <w:r>
+        <w:rPr>
+          <w:rFonts w:ascii="Times New Roman" w:hAnsi="Times New Roman" w:cs="Times New Roman"/>
+          <w:sz w:val="23"/>
+          <w:szCs w:val="23"/>
+        </w:rPr>
+        <w:t>some HUD elements drawing, some sound implemented, trigger zones for the level, enemies drawing.</w:t>
+      </w:r>
+    </w:p>
+    <w:p>
+      <w:pPr>
+        <w:pStyle w:val="Default"/>
+        <w:rPr>
+          <w:rFonts w:ascii="Times New Roman" w:hAnsi="Times New Roman" w:cs="Times New Roman"/>
+          <w:sz w:val="23"/>
+          <w:szCs w:val="23"/>
+        </w:rPr>
+      </w:pPr>
+      <w:r>
+        <w:rPr>
+          <w:i/>
+          <w:sz w:val="26"/>
+          <w:szCs w:val="26"/>
+        </w:rPr>
+        <w:t xml:space="preserve">Week 4 – </w:t>
+      </w:r>
+      <w:r>
+        <w:rPr>
+          <w:rFonts w:ascii="Times New Roman" w:hAnsi="Times New Roman" w:cs="Times New Roman"/>
+          <w:sz w:val="23"/>
+          <w:szCs w:val="23"/>
+        </w:rPr>
+        <w:t xml:space="preserve">By week four the game will have enemies with their own AI with shooting and </w:t>
+      </w:r>
+      <w:proofErr w:type="spellStart"/>
+      <w:r>
+        <w:rPr>
+          <w:rFonts w:ascii="Times New Roman" w:hAnsi="Times New Roman" w:cs="Times New Roman"/>
+          <w:sz w:val="23"/>
+          <w:szCs w:val="23"/>
+        </w:rPr>
+        <w:t>melee’ing</w:t>
+      </w:r>
+      <w:proofErr w:type="spellEnd"/>
+      <w:r>
+        <w:rPr>
+          <w:rFonts w:ascii="Times New Roman" w:hAnsi="Times New Roman" w:cs="Times New Roman"/>
+          <w:sz w:val="23"/>
+          <w:szCs w:val="23"/>
+        </w:rPr>
+        <w:t xml:space="preserve">, </w:t>
+      </w:r>
+      <w:proofErr w:type="spellStart"/>
+      <w:r>
+        <w:rPr>
+          <w:rFonts w:ascii="Times New Roman" w:hAnsi="Times New Roman" w:cs="Times New Roman"/>
+          <w:sz w:val="23"/>
+          <w:szCs w:val="23"/>
+        </w:rPr>
+        <w:t>melee’ing</w:t>
+      </w:r>
+      <w:proofErr w:type="spellEnd"/>
+      <w:r>
+        <w:rPr>
+          <w:rFonts w:ascii="Times New Roman" w:hAnsi="Times New Roman" w:cs="Times New Roman"/>
+          <w:sz w:val="23"/>
+          <w:szCs w:val="23"/>
+        </w:rPr>
+        <w:t xml:space="preserve"> for the player some final game state works, level 2 finished an</w:t>
+      </w:r>
+      <w:r>
+        <w:rPr>
+          <w:rFonts w:ascii="Times New Roman" w:hAnsi="Times New Roman" w:cs="Times New Roman"/>
+          <w:sz w:val="23"/>
+          <w:szCs w:val="23"/>
+        </w:rPr>
+        <w:t xml:space="preserve">d drawing with level switching, sound effects, all HUD elements, win and lose conditions. </w:t>
+      </w:r>
+    </w:p>
+    <w:p>
+      <w:pPr>
+        <w:pStyle w:val="Default"/>
+        <w:rPr>
+          <w:sz w:val="26"/>
+          <w:szCs w:val="26"/>
+        </w:rPr>
+      </w:pPr>
+      <w:r>
+        <w:rPr>
+          <w:i/>
+          <w:sz w:val="26"/>
+          <w:szCs w:val="26"/>
+        </w:rPr>
+        <w:t xml:space="preserve">Week 5 </w:t>
+      </w:r>
+      <w:r>
+        <w:rPr>
+          <w:i/>
+          <w:sz w:val="26"/>
+          <w:szCs w:val="26"/>
+        </w:rPr>
+        <w:t>–</w:t>
+      </w:r>
+      <w:r>
+        <w:rPr>
+          <w:i/>
+          <w:sz w:val="26"/>
+          <w:szCs w:val="26"/>
+        </w:rPr>
+        <w:t xml:space="preserve"> </w:t>
+      </w:r>
+      <w:r>
+        <w:rPr>
+          <w:rFonts w:ascii="Times New Roman" w:hAnsi="Times New Roman" w:cs="Times New Roman"/>
+          <w:sz w:val="23"/>
+          <w:szCs w:val="23"/>
+        </w:rPr>
+        <w:t>Week five is the final week of production, this will be the slight touch ups including sound, game states working correctly, testing and finally submission.</w:t>
+      </w:r>
+    </w:p>
+    <w:p>
+      <w:pPr>
+        <w:pStyle w:val="Default"/>
+        <w:rPr>
+          <w:sz w:val="28"/>
+          <w:szCs w:val="28"/>
+        </w:rPr>
+      </w:pPr>
+      <w:r>
+        <w:rPr>
+          <w:b/>
+          <w:bCs/>
+          <w:i/>
+          <w:iCs/>
+          <w:sz w:val="28"/>
+          <w:szCs w:val="28"/>
+        </w:rPr>
         <w:t xml:space="preserve">User Interface </w:t>
       </w:r>
     </w:p>
@@ -833,7 +1231,6 @@
           <w:szCs w:val="26"/>
           <w:lang w:eastAsia="en-AU"/>
         </w:rPr>
-        <w:lastRenderedPageBreak/>
         <w:drawing>
           <wp:inline distT="0" distB="0" distL="0" distR="0">
             <wp:extent cx="5724525" cy="5000625"/>

</xml_diff>